<commit_message>
removed hr from tag list, fixed widows & orphans for terms, restored internal links in PDF
</commit_message>
<xml_diff>
--- a/docs/Glossar-des-Projekts.docx
+++ b/docs/Glossar-des-Projekts.docx
@@ -11819,18 +11819,6 @@
         <w:pStyle w:val="FirstParagraph"/>
       </w:pPr>
       <w:r>
-        <w:rPr>
-          <w:b/>
-          <w:bCs/>
-        </w:rPr>
-        <w:t xml:space="preserve">(Multifunktionale Retentionsflächen)</w:t>
-      </w:r>
-    </w:p>
-    <w:p>
-      <w:pPr>
-        <w:pStyle w:val="BodyText"/>
-      </w:pPr>
-      <w:r>
         <w:t xml:space="preserve">Natürliche oder künstlich geschaffene Retentionsräume im Stadtgebiet die bei Hochwasser und/ oder Starkregen Wassermassen zurückhalten, versickern, verdunsten oder verzögert in die Kanalisation abgeben. Urbane Retentionsflächen dienen somit sowohl dem Überschwemmungsschutz als auch der Verbesserung des Stadtklimas.</w:t>
       </w:r>
     </w:p>
@@ -13566,13 +13554,6 @@
         <w:t xml:space="preserve">Datenvisualisierung</w:t>
       </w:r>
     </w:p>
-    <w:p>
-      <w:r>
-        <w:pict>
-          <v:rect style="width:0;height:1.5pt" o:hralign="center" o:hrstd="t" o:hr="t"/>
-        </w:pict>
-      </w:r>
-    </w:p>
     <w:bookmarkEnd w:id="267"/>
     <w:bookmarkStart w:id="268" w:name="daten"/>
     <w:p>
@@ -13655,13 +13636,6 @@
         <w:t xml:space="preserve">Zeitreihe</w:t>
       </w:r>
     </w:p>
-    <w:p>
-      <w:r>
-        <w:pict>
-          <v:rect style="width:0;height:1.5pt" o:hralign="center" o:hrstd="t" o:hr="t"/>
-        </w:pict>
-      </w:r>
-    </w:p>
     <w:bookmarkEnd w:id="268"/>
     <w:bookmarkStart w:id="269" w:name="digitale-technologien"/>
     <w:p>
@@ -13728,13 +13702,6 @@
         <w:t xml:space="preserve">Urbaner Digitaler Zwilling</w:t>
       </w:r>
     </w:p>
-    <w:p>
-      <w:r>
-        <w:pict>
-          <v:rect style="width:0;height:1.5pt" o:hralign="center" o:hrstd="t" o:hr="t"/>
-        </w:pict>
-      </w:r>
-    </w:p>
     <w:bookmarkEnd w:id="269"/>
     <w:bookmarkStart w:id="270" w:name="gbi"/>
     <w:p>
@@ -13953,13 +13920,6 @@
         <w:t xml:space="preserve">Wassersensible Stadt</w:t>
       </w:r>
     </w:p>
-    <w:p>
-      <w:r>
-        <w:pict>
-          <v:rect style="width:0;height:1.5pt" o:hralign="center" o:hrstd="t" o:hr="t"/>
-        </w:pict>
-      </w:r>
-    </w:p>
     <w:bookmarkEnd w:id="270"/>
     <w:bookmarkStart w:id="271" w:name="gefahr-1"/>
     <w:p>
@@ -13986,13 +13946,6 @@
         <w:t xml:space="preserve">Naturgefahren</w:t>
       </w:r>
     </w:p>
-    <w:p>
-      <w:r>
-        <w:pict>
-          <v:rect style="width:0;height:1.5pt" o:hralign="center" o:hrstd="t" o:hr="t"/>
-        </w:pict>
-      </w:r>
-    </w:p>
     <w:bookmarkEnd w:id="271"/>
     <w:bookmarkStart w:id="272" w:name="gis"/>
     <w:p>
@@ -14075,13 +14028,6 @@
         <w:t xml:space="preserve">Web Feature Service</w:t>
       </w:r>
     </w:p>
-    <w:p>
-      <w:r>
-        <w:pict>
-          <v:rect style="width:0;height:1.5pt" o:hralign="center" o:hrstd="t" o:hr="t"/>
-        </w:pict>
-      </w:r>
-    </w:p>
     <w:bookmarkEnd w:id="272"/>
     <w:bookmarkStart w:id="273" w:name="hitzeinsel"/>
     <w:p>
@@ -14100,13 +14046,6 @@
         <w:t xml:space="preserve">Klima</w:t>
       </w:r>
     </w:p>
-    <w:p>
-      <w:r>
-        <w:pict>
-          <v:rect style="width:0;height:1.5pt" o:hralign="center" o:hrstd="t" o:hr="t"/>
-        </w:pict>
-      </w:r>
-    </w:p>
     <w:bookmarkEnd w:id="273"/>
     <w:bookmarkStart w:id="274" w:name="informationssystem"/>
     <w:p>
@@ -14173,13 +14112,6 @@
         <w:t xml:space="preserve">Geostories</w:t>
       </w:r>
     </w:p>
-    <w:p>
-      <w:r>
-        <w:pict>
-          <v:rect style="width:0;height:1.5pt" o:hralign="center" o:hrstd="t" o:hr="t"/>
-        </w:pict>
-      </w:r>
-    </w:p>
     <w:bookmarkEnd w:id="274"/>
     <w:bookmarkStart w:id="275" w:name="infotool-1"/>
     <w:p>
@@ -14246,13 +14178,6 @@
         <w:t xml:space="preserve">Web Map Service</w:t>
       </w:r>
     </w:p>
-    <w:p>
-      <w:r>
-        <w:pict>
-          <v:rect style="width:0;height:1.5pt" o:hralign="center" o:hrstd="t" o:hr="t"/>
-        </w:pict>
-      </w:r>
-    </w:p>
     <w:bookmarkEnd w:id="275"/>
     <w:bookmarkStart w:id="276" w:name="klima-1"/>
     <w:p>
@@ -14295,13 +14220,6 @@
         <w:t xml:space="preserve">Klimaschutz</w:t>
       </w:r>
     </w:p>
-    <w:p>
-      <w:r>
-        <w:pict>
-          <v:rect style="width:0;height:1.5pt" o:hralign="center" o:hrstd="t" o:hr="t"/>
-        </w:pict>
-      </w:r>
-    </w:p>
     <w:bookmarkEnd w:id="276"/>
     <w:bookmarkStart w:id="277" w:name="kommunikation-1"/>
     <w:p>
@@ -14432,13 +14350,6 @@
         <w:t xml:space="preserve">Wissenschaftskommunikation</w:t>
       </w:r>
     </w:p>
-    <w:p>
-      <w:r>
-        <w:pict>
-          <v:rect style="width:0;height:1.5pt" o:hralign="center" o:hrstd="t" o:hr="t"/>
-        </w:pict>
-      </w:r>
-    </w:p>
     <w:bookmarkEnd w:id="277"/>
     <w:bookmarkStart w:id="278" w:name="kritis"/>
     <w:p>
@@ -14521,13 +14432,6 @@
         <w:t xml:space="preserve">Sensitivität</w:t>
       </w:r>
     </w:p>
-    <w:p>
-      <w:r>
-        <w:pict>
-          <v:rect style="width:0;height:1.5pt" o:hralign="center" o:hrstd="t" o:hr="t"/>
-        </w:pict>
-      </w:r>
-    </w:p>
     <w:bookmarkEnd w:id="278"/>
     <w:bookmarkStart w:id="279" w:name="naturgefahr"/>
     <w:p>
@@ -14554,13 +14458,6 @@
         <w:t xml:space="preserve">Starkregenindex</w:t>
       </w:r>
     </w:p>
-    <w:p>
-      <w:r>
-        <w:pict>
-          <v:rect style="width:0;height:1.5pt" o:hralign="center" o:hrstd="t" o:hr="t"/>
-        </w:pict>
-      </w:r>
-    </w:p>
     <w:bookmarkEnd w:id="279"/>
     <w:bookmarkStart w:id="280" w:name="naturgefahren-1"/>
     <w:p>
@@ -14707,13 +14604,6 @@
         <w:t xml:space="preserve">Urbane Hitzeinsel</w:t>
       </w:r>
     </w:p>
-    <w:p>
-      <w:r>
-        <w:pict>
-          <v:rect style="width:0;height:1.5pt" o:hralign="center" o:hrstd="t" o:hr="t"/>
-        </w:pict>
-      </w:r>
-    </w:p>
     <w:bookmarkEnd w:id="280"/>
     <w:bookmarkStart w:id="281" w:name="ökosystem"/>
     <w:p>
@@ -14764,13 +14654,6 @@
         <w:t xml:space="preserve">Ökosystemfunktion</w:t>
       </w:r>
     </w:p>
-    <w:p>
-      <w:r>
-        <w:pict>
-          <v:rect style="width:0;height:1.5pt" o:hralign="center" o:hrstd="t" o:hr="t"/>
-        </w:pict>
-      </w:r>
-    </w:p>
     <w:bookmarkEnd w:id="281"/>
     <w:bookmarkStart w:id="282" w:name="partizipation-1"/>
     <w:p>
@@ -14845,13 +14728,6 @@
         <w:t xml:space="preserve">Workshop</w:t>
       </w:r>
     </w:p>
-    <w:p>
-      <w:r>
-        <w:pict>
-          <v:rect style="width:0;height:1.5pt" o:hralign="center" o:hrstd="t" o:hr="t"/>
-        </w:pict>
-      </w:r>
-    </w:p>
     <w:bookmarkEnd w:id="282"/>
     <w:bookmarkStart w:id="283" w:name="projekt"/>
     <w:p>
@@ -15046,13 +14922,6 @@
         <w:t xml:space="preserve">Zielgruppe</w:t>
       </w:r>
     </w:p>
-    <w:p>
-      <w:r>
-        <w:pict>
-          <v:rect style="width:0;height:1.5pt" o:hralign="center" o:hrstd="t" o:hr="t"/>
-        </w:pict>
-      </w:r>
-    </w:p>
     <w:bookmarkEnd w:id="283"/>
     <w:bookmarkStart w:id="284" w:name="risikomanagement-1"/>
     <w:p>
@@ -15207,13 +15076,6 @@
         <w:t xml:space="preserve">Vulnerable Personengruppen</w:t>
       </w:r>
     </w:p>
-    <w:p>
-      <w:r>
-        <w:pict>
-          <v:rect style="width:0;height:1.5pt" o:hralign="center" o:hrstd="t" o:hr="t"/>
-        </w:pict>
-      </w:r>
-    </w:p>
     <w:bookmarkEnd w:id="284"/>
     <w:bookmarkStart w:id="285" w:name="risikomanagment"/>
     <w:p>
@@ -15240,13 +15102,6 @@
         <w:t xml:space="preserve">Zivilschutz</w:t>
       </w:r>
     </w:p>
-    <w:p>
-      <w:r>
-        <w:pict>
-          <v:rect style="width:0;height:1.5pt" o:hralign="center" o:hrstd="t" o:hr="t"/>
-        </w:pict>
-      </w:r>
-    </w:p>
     <w:bookmarkEnd w:id="285"/>
     <w:bookmarkStart w:id="286" w:name="transformation-1"/>
     <w:p>
@@ -15369,13 +15224,6 @@
         <w:t xml:space="preserve">Vision</w:t>
       </w:r>
     </w:p>
-    <w:p>
-      <w:r>
-        <w:pict>
-          <v:rect style="width:0;height:1.5pt" o:hralign="center" o:hrstd="t" o:hr="t"/>
-        </w:pict>
-      </w:r>
-    </w:p>
     <w:bookmarkEnd w:id="286"/>
     <w:bookmarkStart w:id="287" w:name="urbaner-retentionsraum"/>
     <w:p>
@@ -15394,13 +15242,6 @@
         <w:t xml:space="preserve">Rückhaltevolumen</w:t>
       </w:r>
     </w:p>
-    <w:p>
-      <w:r>
-        <w:pict>
-          <v:rect style="width:0;height:1.5pt" o:hralign="center" o:hrstd="t" o:hr="t"/>
-        </w:pict>
-      </w:r>
-    </w:p>
     <w:bookmarkEnd w:id="287"/>
     <w:bookmarkStart w:id="288" w:name="weiterbildung-1"/>
     <w:p>
@@ -15523,13 +15364,6 @@
         <w:t xml:space="preserve">Wissenschaftliche Weiterbildung</w:t>
       </w:r>
     </w:p>
-    <w:p>
-      <w:r>
-        <w:pict>
-          <v:rect style="width:0;height:1.5pt" o:hralign="center" o:hrstd="t" o:hr="t"/>
-        </w:pict>
-      </w:r>
-    </w:p>
     <w:bookmarkEnd w:id="288"/>
     <w:bookmarkStart w:id="289" w:name="wirkung-1"/>
     <w:p>
@@ -15668,13 +15502,6 @@
         <w:t xml:space="preserve">Wirkungsorientierung</w:t>
       </w:r>
     </w:p>
-    <w:p>
-      <w:r>
-        <w:pict>
-          <v:rect style="width:0;height:1.5pt" o:hralign="center" o:hrstd="t" o:hr="t"/>
-        </w:pict>
-      </w:r>
-    </w:p>
     <w:bookmarkEnd w:id="289"/>
     <w:bookmarkStart w:id="290" w:name="wissensmanagement"/>
     <w:p>
@@ -15765,13 +15592,6 @@
         <w:t xml:space="preserve">Zielwissen</w:t>
       </w:r>
     </w:p>
-    <w:p>
-      <w:r>
-        <w:pict>
-          <v:rect style="width:0;height:1.5pt" o:hralign="center" o:hrstd="t" o:hr="t"/>
-        </w:pict>
-      </w:r>
-    </w:p>
     <w:bookmarkEnd w:id="290"/>
     <w:bookmarkStart w:id="291" w:name="xr"/>
     <w:p>
@@ -15900,13 +15720,6 @@
       </w:pPr>
       <w:r>
         <w:t xml:space="preserve">Virtuelle Realität</w:t>
-      </w:r>
-    </w:p>
-    <w:p>
-      <w:r>
-        <w:pict>
-          <v:rect style="width:0;height:1.5pt" o:hralign="center" o:hrstd="t" o:hr="t"/>
-        </w:pict>
       </w:r>
     </w:p>
     <w:bookmarkEnd w:id="291"/>

</xml_diff>